<commit_message>
August 2022 resume updated
</commit_message>
<xml_diff>
--- a/assets/resume/Andrews_Resume_August2022.docx
+++ b/assets/resume/Andrews_Resume_August2022.docx
@@ -220,6 +220,25 @@
         </w:rPr>
         <w:t>Bachelor’s Degree in Computer Science</w:t>
       </w:r>
+    </w:p>
+    <w:p>
+      <w:pPr>
+        <w:pBdr>
+          <w:top w:val="nil"/>
+          <w:left w:val="nil"/>
+          <w:bottom w:val="nil"/>
+          <w:right w:val="nil"/>
+          <w:between w:val="nil"/>
+        </w:pBdr>
+        <w:spacing w:after="80"/>
+        <w:ind w:left="3600" w:firstLine="720"/>
+        <w:contextualSpacing/>
+        <w:rPr>
+          <w:rFonts w:ascii="Arial Nova Light" w:eastAsia="Times New Roman" w:hAnsi="Arial Nova Light" w:cs="Times New Roman"/>
+          <w:b/>
+          <w:color w:val="000000" w:themeColor="text1"/>
+        </w:rPr>
+      </w:pPr>
     </w:p>
     <w:p>
       <w:pPr>
@@ -499,6 +518,13 @@
               </w:rPr>
               <w:t>Spring Boot</w:t>
             </w:r>
+            <w:r>
+              <w:rPr>
+                <w:rFonts w:ascii="Arial Nova Light" w:eastAsia="Times New Roman" w:hAnsi="Arial Nova Light" w:cs="Times New Roman"/>
+                <w:color w:val="000000" w:themeColor="text1"/>
+              </w:rPr>
+              <w:t>, Spring Boot Unit Testing</w:t>
+            </w:r>
           </w:p>
         </w:tc>
       </w:tr>
@@ -531,6 +557,13 @@
               </w:rPr>
               <w:t>Python, PowerShell</w:t>
             </w:r>
+            <w:r>
+              <w:rPr>
+                <w:rFonts w:ascii="Arial Nova Light" w:eastAsia="Times New Roman" w:hAnsi="Arial Nova Light" w:cs="Times New Roman"/>
+                <w:color w:val="000000" w:themeColor="text1"/>
+              </w:rPr>
+              <w:t>, PostgreSQL</w:t>
+            </w:r>
           </w:p>
         </w:tc>
         <w:tc>
@@ -553,10 +586,35 @@
               </w:rPr>
               <w:t>Git, Azure DevOps</w:t>
             </w:r>
+            <w:r>
+              <w:rPr>
+                <w:rFonts w:ascii="Arial Nova Light" w:eastAsia="Times New Roman" w:hAnsi="Arial Nova Light" w:cs="Times New Roman"/>
+                <w:color w:val="000000" w:themeColor="text1"/>
+              </w:rPr>
+              <w:t>, Rally</w:t>
+            </w:r>
           </w:p>
         </w:tc>
       </w:tr>
     </w:tbl>
+    <w:p>
+      <w:pPr>
+        <w:pBdr>
+          <w:top w:val="nil"/>
+          <w:left w:val="nil"/>
+          <w:bottom w:val="nil"/>
+          <w:right w:val="nil"/>
+          <w:between w:val="nil"/>
+        </w:pBdr>
+        <w:ind w:left="3600" w:firstLine="720"/>
+        <w:contextualSpacing/>
+        <w:rPr>
+          <w:rFonts w:ascii="Arial Nova Light" w:eastAsia="Times New Roman" w:hAnsi="Arial Nova Light" w:cs="Times New Roman"/>
+          <w:b/>
+          <w:color w:val="000000" w:themeColor="text1"/>
+        </w:rPr>
+      </w:pPr>
+    </w:p>
     <w:p>
       <w:pPr>
         <w:pBdr>
@@ -626,14 +684,70 @@
           <w:rFonts w:ascii="Arial Nova Light" w:eastAsia="Times New Roman" w:hAnsi="Arial Nova Light" w:cs="Times New Roman"/>
           <w:color w:val="000000" w:themeColor="text1"/>
         </w:rPr>
-        <w:t>Multithreaded Socket Server (Java): Multiple clients send requests to a multithreaded server</w:t>
-      </w:r>
-      <w:r>
-        <w:rPr>
-          <w:rFonts w:ascii="Arial Nova Light" w:eastAsia="Times New Roman" w:hAnsi="Arial Nova Light" w:cs="Times New Roman"/>
-          <w:color w:val="000000" w:themeColor="text1"/>
-        </w:rPr>
-        <w:t>. Server returns response to each client.</w:t>
+        <w:t>Spring Boot Rest A</w:t>
+      </w:r>
+      <w:r>
+        <w:rPr>
+          <w:rFonts w:ascii="Arial Nova Light" w:eastAsia="Times New Roman" w:hAnsi="Arial Nova Light" w:cs="Times New Roman"/>
+          <w:color w:val="000000" w:themeColor="text1"/>
+        </w:rPr>
+        <w:t>PI</w:t>
+      </w:r>
+      <w:r>
+        <w:rPr>
+          <w:rFonts w:ascii="Arial Nova Light" w:eastAsia="Times New Roman" w:hAnsi="Arial Nova Light" w:cs="Times New Roman"/>
+          <w:color w:val="000000" w:themeColor="text1"/>
+        </w:rPr>
+        <w:t>: Created multiple GET and POST APIs with unit testing</w:t>
+      </w:r>
+      <w:r>
+        <w:rPr>
+          <w:rFonts w:ascii="Arial Nova Light" w:eastAsia="Times New Roman" w:hAnsi="Arial Nova Light" w:cs="Times New Roman"/>
+          <w:color w:val="000000" w:themeColor="text1"/>
+        </w:rPr>
+        <w:t>(Test Driven Development)</w:t>
+      </w:r>
+      <w:r>
+        <w:rPr>
+          <w:rFonts w:ascii="Arial Nova Light" w:eastAsia="Times New Roman" w:hAnsi="Arial Nova Light" w:cs="Times New Roman"/>
+          <w:color w:val="000000" w:themeColor="text1"/>
+        </w:rPr>
+        <w:t xml:space="preserve"> and w</w:t>
+      </w:r>
+      <w:r>
+        <w:rPr>
+          <w:rFonts w:ascii="Arial Nova Light" w:eastAsia="Times New Roman" w:hAnsi="Arial Nova Light" w:cs="Times New Roman"/>
+          <w:color w:val="000000" w:themeColor="text1"/>
+        </w:rPr>
+        <w:t>ith data persistence to a</w:t>
+      </w:r>
+      <w:r>
+        <w:rPr>
+          <w:rFonts w:ascii="Arial Nova Light" w:eastAsia="Times New Roman" w:hAnsi="Arial Nova Light" w:cs="Times New Roman"/>
+          <w:color w:val="000000" w:themeColor="text1"/>
+        </w:rPr>
+        <w:t>n</w:t>
+      </w:r>
+      <w:r>
+        <w:rPr>
+          <w:rFonts w:ascii="Arial Nova Light" w:eastAsia="Times New Roman" w:hAnsi="Arial Nova Light" w:cs="Times New Roman"/>
+          <w:color w:val="000000" w:themeColor="text1"/>
+        </w:rPr>
+        <w:t xml:space="preserve"> Apache SQL server</w:t>
+      </w:r>
+      <w:r>
+        <w:rPr>
+          <w:rFonts w:ascii="Arial Nova Light" w:eastAsia="Times New Roman" w:hAnsi="Arial Nova Light" w:cs="Times New Roman"/>
+          <w:color w:val="000000" w:themeColor="text1"/>
+        </w:rPr>
+        <w:t xml:space="preserve"> in XAMPP</w:t>
+      </w:r>
+      <w:r>
+        <w:rPr>
+          <w:rFonts w:ascii="Arial Nova Light" w:eastAsia="Times New Roman" w:hAnsi="Arial Nova Light" w:cs="Times New Roman"/>
+          <w:color w:val="000000" w:themeColor="text1"/>
+        </w:rPr>
+        <w:t>. Tested sending and receiving data with Postman.</w:t>
       </w:r>
     </w:p>
     <w:p>
@@ -661,77 +775,14 @@
           <w:rFonts w:ascii="Arial Nova Light" w:eastAsia="Times New Roman" w:hAnsi="Arial Nova Light" w:cs="Times New Roman"/>
           <w:color w:val="000000" w:themeColor="text1"/>
         </w:rPr>
-        <w:t>Tab Bucket (</w:t>
-      </w:r>
-      <w:r>
-        <w:rPr>
-          <w:rFonts w:ascii="Arial Nova Light" w:eastAsia="Times New Roman" w:hAnsi="Arial Nova Light" w:cs="Times New Roman"/>
-          <w:color w:val="000000" w:themeColor="text1"/>
-        </w:rPr>
-        <w:t xml:space="preserve">Firefox </w:t>
-      </w:r>
-      <w:r>
-        <w:rPr>
-          <w:rFonts w:ascii="Arial Nova Light" w:eastAsia="Times New Roman" w:hAnsi="Arial Nova Light" w:cs="Times New Roman"/>
-          <w:color w:val="000000" w:themeColor="text1"/>
-        </w:rPr>
-        <w:t>Browser Extension):</w:t>
-      </w:r>
-      <w:r>
-        <w:rPr>
-          <w:rFonts w:ascii="Arial Nova Light" w:eastAsia="Times New Roman" w:hAnsi="Arial Nova Light" w:cs="Times New Roman"/>
-          <w:color w:val="000000" w:themeColor="text1"/>
-          <w:sz w:val="24"/>
-          <w:szCs w:val="24"/>
-        </w:rPr>
-        <w:t xml:space="preserve"> </w:t>
-      </w:r>
-      <w:hyperlink r:id="rId9" w:history="1">
-        <w:r>
-          <w:rPr>
-            <w:rStyle w:val="Hyperlink"/>
-            <w:rFonts w:ascii="Arial Nova Light" w:hAnsi="Arial Nova Light" w:cs="Times New Roman"/>
-          </w:rPr>
-          <w:t>https://addons.mozilla.org/en-US/firefox/addon/tabbucket</w:t>
-        </w:r>
-      </w:hyperlink>
-    </w:p>
-    <w:p>
-      <w:pPr>
-        <w:pBdr>
-          <w:top w:val="nil"/>
-          <w:left w:val="nil"/>
-          <w:bottom w:val="nil"/>
-          <w:right w:val="nil"/>
-          <w:between w:val="nil"/>
-        </w:pBdr>
-        <w:spacing w:after="80"/>
-        <w:ind w:left="720"/>
-        <w:rPr>
-          <w:rFonts w:ascii="Arial Nova Light" w:eastAsia="Times New Roman" w:hAnsi="Arial Nova Light" w:cs="Times New Roman"/>
-          <w:color w:val="000000" w:themeColor="text1"/>
-        </w:rPr>
-      </w:pPr>
-      <w:r>
-        <w:rPr>
-          <w:rFonts w:ascii="Arial Nova Light" w:eastAsia="Times New Roman" w:hAnsi="Arial Nova Light" w:cs="Times New Roman"/>
-          <w:color w:val="000000" w:themeColor="text1"/>
-        </w:rPr>
-        <w:t>Save all currently open tabs</w:t>
-      </w:r>
-      <w:r>
-        <w:rPr>
-          <w:rFonts w:ascii="Arial Nova Light" w:eastAsia="Times New Roman" w:hAnsi="Arial Nova Light" w:cs="Times New Roman"/>
-          <w:color w:val="000000" w:themeColor="text1"/>
-        </w:rPr>
-        <w:t xml:space="preserve"> in web browser as links to open later</w:t>
-      </w:r>
-      <w:r>
-        <w:rPr>
-          <w:rFonts w:ascii="Arial Nova Light" w:eastAsia="Times New Roman" w:hAnsi="Arial Nova Light" w:cs="Times New Roman"/>
-          <w:color w:val="000000" w:themeColor="text1"/>
-        </w:rPr>
-        <w:t>. Helpful for when you go down “rabbit holes”.</w:t>
+        <w:t>Multithreaded Socket Server (Java): Multiple clients send requests to a multithreaded server</w:t>
+      </w:r>
+      <w:r>
+        <w:rPr>
+          <w:rFonts w:ascii="Arial Nova Light" w:eastAsia="Times New Roman" w:hAnsi="Arial Nova Light" w:cs="Times New Roman"/>
+          <w:color w:val="000000" w:themeColor="text1"/>
+        </w:rPr>
+        <w:t>. Server returns response to each client.</w:t>
       </w:r>
     </w:p>
     <w:p>
@@ -759,23 +810,98 @@
           <w:rFonts w:ascii="Arial Nova Light" w:eastAsia="Times New Roman" w:hAnsi="Arial Nova Light" w:cs="Times New Roman"/>
           <w:color w:val="000000" w:themeColor="text1"/>
         </w:rPr>
-        <w:t xml:space="preserve">My Website (Vanilla JS): </w:t>
-      </w:r>
-      <w:hyperlink r:id="rId10" w:history="1">
+        <w:t>Tab Bucket (</w:t>
+      </w:r>
+      <w:r>
+        <w:rPr>
+          <w:rFonts w:ascii="Arial Nova Light" w:eastAsia="Times New Roman" w:hAnsi="Arial Nova Light" w:cs="Times New Roman"/>
+          <w:color w:val="000000" w:themeColor="text1"/>
+        </w:rPr>
+        <w:t xml:space="preserve">Firefox </w:t>
+      </w:r>
+      <w:r>
+        <w:rPr>
+          <w:rFonts w:ascii="Arial Nova Light" w:eastAsia="Times New Roman" w:hAnsi="Arial Nova Light" w:cs="Times New Roman"/>
+          <w:color w:val="000000" w:themeColor="text1"/>
+        </w:rPr>
+        <w:t>Browser Extension):</w:t>
+      </w:r>
+      <w:r>
+        <w:rPr>
+          <w:rFonts w:ascii="Arial Nova Light" w:eastAsia="Times New Roman" w:hAnsi="Arial Nova Light" w:cs="Times New Roman"/>
+          <w:color w:val="000000" w:themeColor="text1"/>
+          <w:sz w:val="24"/>
+          <w:szCs w:val="24"/>
+        </w:rPr>
+        <w:t xml:space="preserve"> </w:t>
+      </w:r>
+      <w:hyperlink r:id="rId9" w:history="1">
         <w:r>
           <w:rPr>
             <w:rStyle w:val="Hyperlink"/>
-            <w:rFonts w:ascii="Arial Nova Light" w:eastAsia="Times New Roman" w:hAnsi="Arial Nova Light" w:cs="Times New Roman"/>
+            <w:rFonts w:ascii="Arial Nova Light" w:hAnsi="Arial Nova Light" w:cs="Times New Roman"/>
           </w:rPr>
-          <w:t>https://andrewsthebuilder.github.io/MyWebsite2021/</w:t>
+          <w:t>https://addons.mozilla.org/en-US/firefox/addon/tabbucket</w:t>
         </w:r>
       </w:hyperlink>
-      <w:r>
-        <w:rPr>
-          <w:rFonts w:ascii="Arial Nova Light" w:eastAsia="Times New Roman" w:hAnsi="Arial Nova Light" w:cs="Times New Roman"/>
-          <w:color w:val="000000" w:themeColor="text1"/>
-        </w:rPr>
-        <w:t xml:space="preserve"> </w:t>
+    </w:p>
+    <w:p>
+      <w:pPr>
+        <w:pBdr>
+          <w:top w:val="nil"/>
+          <w:left w:val="nil"/>
+          <w:bottom w:val="nil"/>
+          <w:right w:val="nil"/>
+          <w:between w:val="nil"/>
+        </w:pBdr>
+        <w:spacing w:after="80"/>
+        <w:ind w:left="720"/>
+        <w:rPr>
+          <w:rFonts w:ascii="Arial Nova Light" w:eastAsia="Times New Roman" w:hAnsi="Arial Nova Light" w:cs="Times New Roman"/>
+          <w:color w:val="000000" w:themeColor="text1"/>
+        </w:rPr>
+      </w:pPr>
+      <w:r>
+        <w:rPr>
+          <w:rFonts w:ascii="Arial Nova Light" w:eastAsia="Times New Roman" w:hAnsi="Arial Nova Light" w:cs="Times New Roman"/>
+          <w:color w:val="000000" w:themeColor="text1"/>
+        </w:rPr>
+        <w:t>Wrote Firefox browser extension to s</w:t>
+      </w:r>
+      <w:r>
+        <w:rPr>
+          <w:rFonts w:ascii="Arial Nova Light" w:eastAsia="Times New Roman" w:hAnsi="Arial Nova Light" w:cs="Times New Roman"/>
+          <w:color w:val="000000" w:themeColor="text1"/>
+        </w:rPr>
+        <w:t>ave all currently open tabs</w:t>
+      </w:r>
+      <w:r>
+        <w:rPr>
+          <w:rFonts w:ascii="Arial Nova Light" w:eastAsia="Times New Roman" w:hAnsi="Arial Nova Light" w:cs="Times New Roman"/>
+          <w:color w:val="000000" w:themeColor="text1"/>
+        </w:rPr>
+        <w:t xml:space="preserve"> in web browser as links to open later</w:t>
+      </w:r>
+      <w:r>
+        <w:rPr>
+          <w:rFonts w:ascii="Arial Nova Light" w:eastAsia="Times New Roman" w:hAnsi="Arial Nova Light" w:cs="Times New Roman"/>
+          <w:color w:val="000000" w:themeColor="text1"/>
+        </w:rPr>
+        <w:t>. Helpful for when you go down “rabbit holes”</w:t>
+      </w:r>
+      <w:r>
+        <w:rPr>
+          <w:rFonts w:ascii="Arial Nova Light" w:eastAsia="Times New Roman" w:hAnsi="Arial Nova Light" w:cs="Times New Roman"/>
+          <w:color w:val="000000" w:themeColor="text1"/>
+        </w:rPr>
+        <w:t xml:space="preserve"> researching technical items</w:t>
+      </w:r>
+      <w:r>
+        <w:rPr>
+          <w:rFonts w:ascii="Arial Nova Light" w:eastAsia="Times New Roman" w:hAnsi="Arial Nova Light" w:cs="Times New Roman"/>
+          <w:color w:val="000000" w:themeColor="text1"/>
+        </w:rPr>
+        <w:t>.</w:t>
       </w:r>
     </w:p>
     <w:p>
@@ -803,37 +929,23 @@
           <w:rFonts w:ascii="Arial Nova Light" w:eastAsia="Times New Roman" w:hAnsi="Arial Nova Light" w:cs="Times New Roman"/>
           <w:color w:val="000000" w:themeColor="text1"/>
         </w:rPr>
-        <w:t xml:space="preserve">AI Project(Python): Collaborated with a group of 3 to create a GUI </w:t>
-      </w:r>
-      <w:r>
-        <w:rPr>
-          <w:rFonts w:ascii="Arial Nova Light" w:eastAsia="Times New Roman" w:hAnsi="Arial Nova Light" w:cs="Times New Roman"/>
-          <w:color w:val="000000" w:themeColor="text1"/>
-        </w:rPr>
-        <w:t xml:space="preserve">in </w:t>
-      </w:r>
-      <w:proofErr w:type="spellStart"/>
-      <w:r>
-        <w:rPr>
-          <w:rFonts w:ascii="Arial Nova Light" w:eastAsia="Times New Roman" w:hAnsi="Arial Nova Light" w:cs="Times New Roman"/>
-          <w:color w:val="000000" w:themeColor="text1"/>
-        </w:rPr>
-        <w:t>tkinter</w:t>
-      </w:r>
-      <w:proofErr w:type="spellEnd"/>
-      <w:r>
-        <w:rPr>
-          <w:rFonts w:ascii="Arial Nova Light" w:eastAsia="Times New Roman" w:hAnsi="Arial Nova Light" w:cs="Times New Roman"/>
-          <w:color w:val="000000" w:themeColor="text1"/>
-        </w:rPr>
-        <w:t xml:space="preserve"> and do preference logic</w:t>
-      </w:r>
-      <w:r>
-        <w:rPr>
-          <w:rFonts w:ascii="Arial Nova Light" w:eastAsia="Times New Roman" w:hAnsi="Arial Nova Light" w:cs="Times New Roman"/>
-          <w:color w:val="000000" w:themeColor="text1"/>
-        </w:rPr>
-        <w:t>.</w:t>
+        <w:t xml:space="preserve">My Website (Vanilla JS): </w:t>
+      </w:r>
+      <w:hyperlink r:id="rId10" w:history="1">
+        <w:r>
+          <w:rPr>
+            <w:rStyle w:val="Hyperlink"/>
+            <w:rFonts w:ascii="Arial Nova Light" w:eastAsia="Times New Roman" w:hAnsi="Arial Nova Light" w:cs="Times New Roman"/>
+          </w:rPr>
+          <w:t>https://andrewsthebuilder.github.io/MyWebsite2021/</w:t>
+        </w:r>
+      </w:hyperlink>
+      <w:r>
+        <w:rPr>
+          <w:rFonts w:ascii="Arial Nova Light" w:eastAsia="Times New Roman" w:hAnsi="Arial Nova Light" w:cs="Times New Roman"/>
+          <w:color w:val="000000" w:themeColor="text1"/>
+        </w:rPr>
+        <w:t xml:space="preserve"> </w:t>
       </w:r>
     </w:p>
     <w:p>
@@ -877,15 +989,20 @@
           <w:szCs w:val="22"/>
         </w:rPr>
       </w:pPr>
-      <w:r>
+    </w:p>
+    <w:p>
+      <w:pPr>
+        <w:pStyle w:val="Heading1"/>
+        <w:spacing w:before="0"/>
+        <w:ind w:left="3600" w:firstLine="720"/>
+        <w:contextualSpacing/>
         <w:rPr>
           <w:rFonts w:ascii="Arial Nova Light" w:eastAsia="Times New Roman" w:hAnsi="Arial Nova Light" w:cs="Times New Roman"/>
           <w:color w:val="000000" w:themeColor="text1"/>
           <w:sz w:val="22"/>
           <w:szCs w:val="22"/>
         </w:rPr>
-        <w:t xml:space="preserve">Work </w:t>
-      </w:r>
+      </w:pPr>
       <w:r>
         <w:rPr>
           <w:rFonts w:ascii="Arial Nova Light" w:eastAsia="Times New Roman" w:hAnsi="Arial Nova Light" w:cs="Times New Roman"/>
@@ -893,6 +1010,15 @@
           <w:sz w:val="22"/>
           <w:szCs w:val="22"/>
         </w:rPr>
+        <w:t xml:space="preserve">Work </w:t>
+      </w:r>
+      <w:r>
+        <w:rPr>
+          <w:rFonts w:ascii="Arial Nova Light" w:eastAsia="Times New Roman" w:hAnsi="Arial Nova Light" w:cs="Times New Roman"/>
+          <w:color w:val="000000" w:themeColor="text1"/>
+          <w:sz w:val="22"/>
+          <w:szCs w:val="22"/>
+        </w:rPr>
         <w:t>Experience</w:t>
       </w:r>
     </w:p>
@@ -914,7 +1040,16 @@
           <w:bCs/>
           <w:color w:val="0D0D0D" w:themeColor="text1" w:themeTint="F2"/>
         </w:rPr>
-        <w:t>Associate IT Developer</w:t>
+        <w:t>Full Stack</w:t>
+      </w:r>
+      <w:r>
+        <w:rPr>
+          <w:rFonts w:ascii="Arial Nova Light" w:hAnsi="Arial Nova Light" w:cs="Times New Roman"/>
+          <w:b/>
+          <w:bCs/>
+          <w:color w:val="0D0D0D" w:themeColor="text1" w:themeTint="F2"/>
+        </w:rPr>
+        <w:t xml:space="preserve"> Developer</w:t>
       </w:r>
     </w:p>
     <w:p>
@@ -1005,7 +1140,25 @@
           <w:iCs/>
           <w:color w:val="0D0D0D" w:themeColor="text1" w:themeTint="F2"/>
         </w:rPr>
-        <w:t xml:space="preserve">May 2022 </w:t>
+        <w:t>May 202</w:t>
+      </w:r>
+      <w:r>
+        <w:rPr>
+          <w:rFonts w:ascii="Arial Nova Light" w:hAnsi="Arial Nova Light" w:cs="Times New Roman"/>
+          <w:i/>
+          <w:iCs/>
+          <w:color w:val="0D0D0D" w:themeColor="text1" w:themeTint="F2"/>
+        </w:rPr>
+        <w:t>1</w:t>
+      </w:r>
+      <w:r>
+        <w:rPr>
+          <w:rFonts w:ascii="Arial Nova Light" w:hAnsi="Arial Nova Light" w:cs="Times New Roman"/>
+          <w:i/>
+          <w:iCs/>
+          <w:color w:val="0D0D0D" w:themeColor="text1" w:themeTint="F2"/>
+        </w:rPr>
+        <w:t xml:space="preserve"> </w:t>
       </w:r>
       <w:r>
         <w:rPr>
@@ -1033,7 +1186,6 @@
           <w:ilvl w:val="0"/>
           <w:numId w:val="4"/>
         </w:numPr>
-        <w:spacing w:line="360" w:lineRule="auto"/>
         <w:rPr>
           <w:rFonts w:ascii="Arial Nova Light" w:hAnsi="Arial Nova Light" w:cs="Times New Roman"/>
           <w:b/>
@@ -1046,7 +1198,35 @@
           <w:rFonts w:ascii="Arial Nova Light" w:hAnsi="Arial Nova Light"/>
           <w:color w:val="auto"/>
         </w:rPr>
-        <w:t>Working in Operational Track to deliver production database fixes and code fixes.</w:t>
+        <w:t xml:space="preserve">Modified Spring Boot APIs </w:t>
+      </w:r>
+      <w:r>
+        <w:rPr>
+          <w:rFonts w:ascii="Arial Nova Light" w:hAnsi="Arial Nova Light"/>
+          <w:color w:val="auto"/>
+        </w:rPr>
+        <w:t xml:space="preserve">to update data objects after </w:t>
+      </w:r>
+      <w:r>
+        <w:rPr>
+          <w:rFonts w:ascii="Arial Nova Light" w:hAnsi="Arial Nova Light"/>
+          <w:color w:val="auto"/>
+        </w:rPr>
+        <w:t xml:space="preserve">created new columns in </w:t>
+      </w:r>
+      <w:r>
+        <w:rPr>
+          <w:rFonts w:ascii="Arial Nova Light" w:hAnsi="Arial Nova Light"/>
+          <w:color w:val="auto"/>
+        </w:rPr>
+        <w:t>PostgreSQL tables</w:t>
+      </w:r>
+      <w:r>
+        <w:rPr>
+          <w:rFonts w:ascii="Arial Nova Light" w:hAnsi="Arial Nova Light"/>
+          <w:color w:val="auto"/>
+        </w:rPr>
+        <w:t xml:space="preserve">. </w:t>
       </w:r>
     </w:p>
     <w:p>
@@ -1056,34 +1236,31 @@
           <w:ilvl w:val="0"/>
           <w:numId w:val="4"/>
         </w:numPr>
-        <w:spacing w:line="360" w:lineRule="auto"/>
-        <w:rPr>
-          <w:rFonts w:ascii="Arial Nova Light" w:hAnsi="Arial Nova Light" w:cs="Times New Roman"/>
-          <w:b/>
-          <w:bCs/>
-          <w:color w:val="0D0D0D" w:themeColor="text1" w:themeTint="F2"/>
-        </w:rPr>
-      </w:pPr>
-      <w:r>
-        <w:rPr>
-          <w:rFonts w:ascii="Arial Nova Light" w:hAnsi="Arial Nova Light" w:cs="Times New Roman"/>
-          <w:color w:val="0D0D0D" w:themeColor="text1" w:themeTint="F2"/>
-        </w:rPr>
-        <w:t xml:space="preserve">Configured Gradle build files to manually pull required dependencies for </w:t>
-      </w:r>
-      <w:r>
-        <w:rPr>
-          <w:rFonts w:ascii="Arial Nova Light" w:hAnsi="Arial Nova Light" w:cs="Times New Roman"/>
-          <w:color w:val="0D0D0D" w:themeColor="text1" w:themeTint="F2"/>
-        </w:rPr>
-        <w:t xml:space="preserve">Spring Boot </w:t>
-      </w:r>
-      <w:r>
-        <w:rPr>
-          <w:rFonts w:ascii="Arial Nova Light" w:hAnsi="Arial Nova Light" w:cs="Times New Roman"/>
-          <w:color w:val="0D0D0D" w:themeColor="text1" w:themeTint="F2"/>
-        </w:rPr>
-        <w:t>projects.</w:t>
+        <w:rPr>
+          <w:sz w:val="20"/>
+          <w:szCs w:val="20"/>
+        </w:rPr>
+      </w:pPr>
+      <w:r>
+        <w:rPr>
+          <w:rFonts w:ascii="Arial Nova Light" w:hAnsi="Arial Nova Light"/>
+          <w:color w:val="auto"/>
+        </w:rPr>
+        <w:t>Became proficient with React, Redux,</w:t>
+      </w:r>
+      <w:r>
+        <w:rPr>
+          <w:rFonts w:ascii="Arial Nova Light" w:hAnsi="Arial Nova Light"/>
+          <w:color w:val="auto"/>
+        </w:rPr>
+        <w:t xml:space="preserve"> and Material-UI to build frontend components</w:t>
+      </w:r>
+      <w:r>
+        <w:rPr>
+          <w:rFonts w:ascii="Arial Nova Light" w:hAnsi="Arial Nova Light"/>
+          <w:color w:val="auto"/>
+        </w:rPr>
+        <w:t>.</w:t>
       </w:r>
     </w:p>
     <w:p>
@@ -1093,7 +1270,6 @@
           <w:ilvl w:val="0"/>
           <w:numId w:val="4"/>
         </w:numPr>
-        <w:spacing w:line="360" w:lineRule="auto"/>
         <w:rPr>
           <w:rFonts w:ascii="Arial Nova Light" w:hAnsi="Arial Nova Light" w:cs="Times New Roman"/>
           <w:b/>
@@ -1106,43 +1282,30 @@
           <w:rFonts w:ascii="Arial Nova Light" w:hAnsi="Arial Nova Light" w:cs="Times New Roman"/>
           <w:color w:val="0D0D0D" w:themeColor="text1" w:themeTint="F2"/>
         </w:rPr>
-        <w:t xml:space="preserve">Ran deployments on Jenkins CI/CD pipeline </w:t>
-      </w:r>
-      <w:r>
-        <w:rPr>
-          <w:rFonts w:ascii="Arial Nova Light" w:hAnsi="Arial Nova Light" w:cs="Times New Roman"/>
-          <w:color w:val="0D0D0D" w:themeColor="text1" w:themeTint="F2"/>
-        </w:rPr>
-        <w:t xml:space="preserve">with </w:t>
-      </w:r>
-      <w:proofErr w:type="spellStart"/>
-      <w:r>
-        <w:rPr>
-          <w:rFonts w:ascii="Arial Nova Light" w:hAnsi="Arial Nova Light" w:cs="Times New Roman"/>
-          <w:color w:val="0D0D0D" w:themeColor="text1" w:themeTint="F2"/>
-        </w:rPr>
-        <w:t>J</w:t>
-      </w:r>
-      <w:r>
-        <w:rPr>
-          <w:rFonts w:ascii="Arial Nova Light" w:hAnsi="Arial Nova Light" w:cs="Times New Roman"/>
-          <w:color w:val="0D0D0D" w:themeColor="text1" w:themeTint="F2"/>
-        </w:rPr>
-        <w:t>enkinsfile</w:t>
-      </w:r>
-      <w:proofErr w:type="spellEnd"/>
-      <w:r>
-        <w:rPr>
-          <w:rFonts w:ascii="Arial Nova Light" w:hAnsi="Arial Nova Light" w:cs="Times New Roman"/>
-          <w:color w:val="0D0D0D" w:themeColor="text1" w:themeTint="F2"/>
-        </w:rPr>
-        <w:t xml:space="preserve"> configurations.</w:t>
+        <w:t xml:space="preserve">Configured Gradle build files to manually pull required dependencies for </w:t>
+      </w:r>
+      <w:r>
+        <w:rPr>
+          <w:rFonts w:ascii="Arial Nova Light" w:hAnsi="Arial Nova Light" w:cs="Times New Roman"/>
+          <w:color w:val="0D0D0D" w:themeColor="text1" w:themeTint="F2"/>
+        </w:rPr>
+        <w:t xml:space="preserve">Spring Boot </w:t>
+      </w:r>
+      <w:r>
+        <w:rPr>
+          <w:rFonts w:ascii="Arial Nova Light" w:hAnsi="Arial Nova Light" w:cs="Times New Roman"/>
+          <w:color w:val="0D0D0D" w:themeColor="text1" w:themeTint="F2"/>
+        </w:rPr>
+        <w:t>projects.</w:t>
       </w:r>
     </w:p>
     <w:p>
       <w:pPr>
-        <w:spacing w:line="360" w:lineRule="auto"/>
-        <w:contextualSpacing/>
+        <w:pStyle w:val="ListParagraph"/>
+        <w:numPr>
+          <w:ilvl w:val="0"/>
+          <w:numId w:val="4"/>
+        </w:numPr>
         <w:rPr>
           <w:rFonts w:ascii="Arial Nova Light" w:hAnsi="Arial Nova Light" w:cs="Times New Roman"/>
           <w:b/>
@@ -1153,138 +1316,51 @@
       <w:r>
         <w:rPr>
           <w:rFonts w:ascii="Arial Nova Light" w:hAnsi="Arial Nova Light" w:cs="Times New Roman"/>
-          <w:b/>
-          <w:bCs/>
-          <w:color w:val="0D0D0D" w:themeColor="text1" w:themeTint="F2"/>
-        </w:rPr>
-        <w:t>Part Time Associate IT Developer</w:t>
-      </w:r>
-    </w:p>
-    <w:p>
-      <w:pPr>
-        <w:spacing w:line="360" w:lineRule="auto"/>
-        <w:contextualSpacing/>
-        <w:rPr>
-          <w:rFonts w:ascii="Arial Nova Light" w:hAnsi="Arial Nova Light" w:cs="Times New Roman"/>
-          <w:i/>
-          <w:iCs/>
-          <w:color w:val="0D0D0D" w:themeColor="text1" w:themeTint="F2"/>
-        </w:rPr>
-      </w:pPr>
-      <w:r>
-        <w:rPr>
-          <w:rFonts w:ascii="Arial Nova Light" w:hAnsi="Arial Nova Light" w:cs="Times New Roman"/>
-          <w:color w:val="0D0D0D" w:themeColor="text1" w:themeTint="F2"/>
-        </w:rPr>
-        <w:t xml:space="preserve">Florida Blue </w:t>
-      </w:r>
-      <w:r>
-        <w:rPr>
-          <w:rFonts w:ascii="Arial Nova Light" w:hAnsi="Arial Nova Light" w:cs="Times New Roman"/>
-          <w:color w:val="0D0D0D" w:themeColor="text1" w:themeTint="F2"/>
-        </w:rPr>
-        <w:tab/>
-      </w:r>
-      <w:r>
-        <w:rPr>
-          <w:rFonts w:ascii="Arial Nova Light" w:hAnsi="Arial Nova Light" w:cs="Times New Roman"/>
-          <w:color w:val="0D0D0D" w:themeColor="text1" w:themeTint="F2"/>
-        </w:rPr>
-        <w:tab/>
-      </w:r>
-      <w:r>
-        <w:rPr>
-          <w:rFonts w:ascii="Arial Nova Light" w:hAnsi="Arial Nova Light" w:cs="Times New Roman"/>
-          <w:color w:val="0D0D0D" w:themeColor="text1" w:themeTint="F2"/>
-        </w:rPr>
-        <w:tab/>
-      </w:r>
-      <w:r>
-        <w:rPr>
-          <w:rFonts w:ascii="Arial Nova Light" w:hAnsi="Arial Nova Light" w:cs="Times New Roman"/>
-          <w:color w:val="0D0D0D" w:themeColor="text1" w:themeTint="F2"/>
-        </w:rPr>
-        <w:tab/>
-      </w:r>
-      <w:r>
-        <w:rPr>
-          <w:rFonts w:ascii="Arial Nova Light" w:hAnsi="Arial Nova Light" w:cs="Times New Roman"/>
-          <w:color w:val="0D0D0D" w:themeColor="text1" w:themeTint="F2"/>
-        </w:rPr>
-        <w:tab/>
-      </w:r>
-      <w:r>
-        <w:rPr>
-          <w:rFonts w:ascii="Arial Nova Light" w:hAnsi="Arial Nova Light" w:cs="Times New Roman"/>
-          <w:color w:val="0D0D0D" w:themeColor="text1" w:themeTint="F2"/>
-        </w:rPr>
-        <w:tab/>
-      </w:r>
-      <w:r>
-        <w:rPr>
-          <w:rFonts w:ascii="Arial Nova Light" w:hAnsi="Arial Nova Light" w:cs="Times New Roman"/>
-          <w:color w:val="0D0D0D" w:themeColor="text1" w:themeTint="F2"/>
-        </w:rPr>
-        <w:tab/>
-      </w:r>
-      <w:r>
-        <w:rPr>
-          <w:rFonts w:ascii="Arial Nova Light" w:hAnsi="Arial Nova Light" w:cs="Times New Roman"/>
-          <w:color w:val="0D0D0D" w:themeColor="text1" w:themeTint="F2"/>
-        </w:rPr>
-        <w:tab/>
-      </w:r>
-      <w:r>
-        <w:rPr>
-          <w:rFonts w:ascii="Arial Nova Light" w:hAnsi="Arial Nova Light" w:cs="Times New Roman"/>
-          <w:color w:val="0D0D0D" w:themeColor="text1" w:themeTint="F2"/>
-        </w:rPr>
-        <w:tab/>
-      </w:r>
-      <w:r>
-        <w:rPr>
-          <w:rFonts w:ascii="Arial Nova Light" w:hAnsi="Arial Nova Light" w:cs="Times New Roman"/>
-          <w:i/>
-          <w:iCs/>
-          <w:color w:val="0D0D0D" w:themeColor="text1" w:themeTint="F2"/>
-        </w:rPr>
-        <w:t>May 202</w:t>
-      </w:r>
-      <w:r>
-        <w:rPr>
-          <w:rFonts w:ascii="Arial Nova Light" w:hAnsi="Arial Nova Light" w:cs="Times New Roman"/>
-          <w:i/>
-          <w:iCs/>
-          <w:color w:val="0D0D0D" w:themeColor="text1" w:themeTint="F2"/>
-        </w:rPr>
-        <w:t>1</w:t>
-      </w:r>
-      <w:r>
-        <w:rPr>
-          <w:rFonts w:ascii="Arial Nova Light" w:hAnsi="Arial Nova Light" w:cs="Times New Roman"/>
-          <w:i/>
-          <w:iCs/>
-          <w:color w:val="0D0D0D" w:themeColor="text1" w:themeTint="F2"/>
-        </w:rPr>
-        <w:t xml:space="preserve"> </w:t>
-      </w:r>
-      <w:r>
-        <w:rPr>
-          <w:rFonts w:ascii="Arial Nova Light" w:hAnsi="Arial Nova Light" w:cs="Times New Roman"/>
-          <w:i/>
-          <w:iCs/>
-          <w:color w:val="0D0D0D" w:themeColor="text1" w:themeTint="F2"/>
-        </w:rPr>
-        <w:t xml:space="preserve">– </w:t>
-      </w:r>
-      <w:r>
-        <w:rPr>
-          <w:rFonts w:ascii="Arial Nova Light" w:hAnsi="Arial Nova Light" w:cs="Times New Roman"/>
-          <w:i/>
-          <w:iCs/>
-          <w:color w:val="0D0D0D" w:themeColor="text1" w:themeTint="F2"/>
-        </w:rPr>
-        <w:t>May 2022</w:t>
+          <w:color w:val="0D0D0D" w:themeColor="text1" w:themeTint="F2"/>
+        </w:rPr>
+        <w:t xml:space="preserve">Ran deployments on Jenkins CI/CD pipeline </w:t>
+      </w:r>
+      <w:r>
+        <w:rPr>
+          <w:rFonts w:ascii="Arial Nova Light" w:hAnsi="Arial Nova Light" w:cs="Times New Roman"/>
+          <w:color w:val="0D0D0D" w:themeColor="text1" w:themeTint="F2"/>
+        </w:rPr>
+        <w:t xml:space="preserve">with </w:t>
+      </w:r>
+      <w:r>
+        <w:rPr>
+          <w:rFonts w:ascii="Arial Nova Light" w:hAnsi="Arial Nova Light" w:cs="Times New Roman"/>
+          <w:color w:val="0D0D0D" w:themeColor="text1" w:themeTint="F2"/>
+        </w:rPr>
+        <w:t xml:space="preserve">modified </w:t>
+      </w:r>
+      <w:r>
+        <w:rPr>
+          <w:rFonts w:ascii="Arial Nova Light" w:hAnsi="Arial Nova Light" w:cs="Times New Roman"/>
+          <w:color w:val="0D0D0D" w:themeColor="text1" w:themeTint="F2"/>
+        </w:rPr>
+        <w:t>J</w:t>
+      </w:r>
+      <w:r>
+        <w:rPr>
+          <w:rFonts w:ascii="Arial Nova Light" w:hAnsi="Arial Nova Light" w:cs="Times New Roman"/>
+          <w:color w:val="0D0D0D" w:themeColor="text1" w:themeTint="F2"/>
+        </w:rPr>
+        <w:t>enkins</w:t>
+      </w:r>
+      <w:r>
+        <w:rPr>
+          <w:rFonts w:ascii="Arial Nova Light" w:hAnsi="Arial Nova Light" w:cs="Times New Roman"/>
+          <w:color w:val="0D0D0D" w:themeColor="text1" w:themeTint="F2"/>
+        </w:rPr>
+        <w:t>f</w:t>
+      </w:r>
+      <w:r>
+        <w:rPr>
+          <w:rFonts w:ascii="Arial Nova Light" w:hAnsi="Arial Nova Light" w:cs="Times New Roman"/>
+          <w:color w:val="0D0D0D" w:themeColor="text1" w:themeTint="F2"/>
+        </w:rPr>
+        <w:t>ile configurations.</w:t>
       </w:r>
     </w:p>
     <w:p>
@@ -1304,103 +1380,14 @@
           <w:rFonts w:ascii="Arial Nova Light" w:hAnsi="Arial Nova Light"/>
           <w:color w:val="auto"/>
         </w:rPr>
-        <w:t>Became proficient with React, Redux, Spring Boot, and PostgreSQL to deliver frontend and backend features.</w:t>
-      </w:r>
-    </w:p>
-    <w:p>
-      <w:pPr>
-        <w:pStyle w:val="ListParagraph"/>
-        <w:numPr>
-          <w:ilvl w:val="0"/>
-          <w:numId w:val="7"/>
-        </w:numPr>
-        <w:rPr>
-          <w:sz w:val="20"/>
-          <w:szCs w:val="20"/>
-        </w:rPr>
-      </w:pPr>
+        <w:t>Utilized GitLab for version control requirements</w:t>
+      </w:r>
       <w:r>
         <w:rPr>
           <w:rFonts w:ascii="Arial Nova Light" w:hAnsi="Arial Nova Light"/>
           <w:color w:val="auto"/>
         </w:rPr>
-        <w:t>Work</w:t>
-      </w:r>
-      <w:r>
-        <w:rPr>
-          <w:rFonts w:ascii="Arial Nova Light" w:hAnsi="Arial Nova Light"/>
-          <w:color w:val="auto"/>
-        </w:rPr>
-        <w:t xml:space="preserve">ed </w:t>
-      </w:r>
-      <w:r>
-        <w:rPr>
-          <w:rFonts w:ascii="Arial Nova Light" w:hAnsi="Arial Nova Light"/>
-          <w:color w:val="auto"/>
-        </w:rPr>
-        <w:t>in</w:t>
-      </w:r>
-      <w:r>
-        <w:rPr>
-          <w:rFonts w:ascii="Arial Nova Light" w:hAnsi="Arial Nova Light"/>
-          <w:color w:val="auto"/>
-        </w:rPr>
-        <w:t xml:space="preserve"> </w:t>
-      </w:r>
-      <w:r>
-        <w:rPr>
-          <w:rFonts w:ascii="Arial Nova Light" w:hAnsi="Arial Nova Light"/>
-          <w:color w:val="auto"/>
-        </w:rPr>
-        <w:t>ICB team</w:t>
-      </w:r>
-      <w:r>
-        <w:rPr>
-          <w:rFonts w:ascii="Arial Nova Light" w:hAnsi="Arial Nova Light"/>
-          <w:color w:val="auto"/>
-        </w:rPr>
-        <w:t xml:space="preserve"> to deliver </w:t>
-      </w:r>
-      <w:r>
-        <w:rPr>
-          <w:rFonts w:ascii="Arial Nova Light" w:hAnsi="Arial Nova Light"/>
-          <w:color w:val="auto"/>
-        </w:rPr>
-        <w:t xml:space="preserve">full stack </w:t>
-      </w:r>
-      <w:r>
-        <w:rPr>
-          <w:rFonts w:ascii="Arial Nova Light" w:hAnsi="Arial Nova Light"/>
-          <w:color w:val="auto"/>
-        </w:rPr>
-        <w:t>technical solutions that met design and functional requirements</w:t>
-      </w:r>
-      <w:r>
-        <w:rPr>
-          <w:rFonts w:ascii="Arial Nova Light" w:hAnsi="Arial Nova Light"/>
-          <w:color w:val="auto"/>
-        </w:rPr>
-        <w:t>.</w:t>
-      </w:r>
-    </w:p>
-    <w:p>
-      <w:pPr>
-        <w:pStyle w:val="ListParagraph"/>
-        <w:numPr>
-          <w:ilvl w:val="0"/>
-          <w:numId w:val="7"/>
-        </w:numPr>
-        <w:rPr>
-          <w:sz w:val="20"/>
-          <w:szCs w:val="20"/>
-        </w:rPr>
-      </w:pPr>
-      <w:r>
-        <w:rPr>
-          <w:rFonts w:ascii="Arial Nova Light" w:hAnsi="Arial Nova Light"/>
-          <w:color w:val="auto"/>
-        </w:rPr>
-        <w:t>Utilized GitLab for version control requirements.</w:t>
+        <w:t xml:space="preserve"> and Rally for work item management.</w:t>
       </w:r>
     </w:p>
     <w:p>
@@ -1524,21 +1511,14 @@
           <w:rFonts w:ascii="Arial Nova Light" w:hAnsi="Arial Nova Light" w:cs="Times New Roman"/>
           <w:color w:val="0D0D0D" w:themeColor="text1" w:themeTint="F2"/>
         </w:rPr>
-        <w:t>Implemented</w:t>
-      </w:r>
-      <w:r>
-        <w:rPr>
-          <w:rFonts w:ascii="Arial Nova Light" w:hAnsi="Arial Nova Light" w:cs="Times New Roman"/>
-          <w:color w:val="0D0D0D" w:themeColor="text1" w:themeTint="F2"/>
-        </w:rPr>
-        <w:t xml:space="preserve"> an Ansible solution for automating software patching and windows updates</w:t>
-      </w:r>
-      <w:r>
-        <w:rPr>
-          <w:rFonts w:ascii="Arial Nova Light" w:hAnsi="Arial Nova Light" w:cs="Times New Roman"/>
-          <w:color w:val="0D0D0D" w:themeColor="text1" w:themeTint="F2"/>
-        </w:rPr>
-        <w:t xml:space="preserve"> in the IT environment</w:t>
+        <w:t xml:space="preserve">Demoed an ansible solution to </w:t>
+      </w:r>
+      <w:r>
+        <w:rPr>
+          <w:rFonts w:ascii="Arial Nova Light" w:hAnsi="Arial Nova Light" w:cs="Times New Roman"/>
+          <w:color w:val="0D0D0D" w:themeColor="text1" w:themeTint="F2"/>
+        </w:rPr>
+        <w:t>automate updates to Windows machines on the UNF server.</w:t>
       </w:r>
     </w:p>
     <w:p>

</xml_diff>